<commit_message>
Added detail in file for Gradio ReadMe
</commit_message>
<xml_diff>
--- a/Gradio_App/Gradio presentation notes.docx
+++ b/Gradio_App/Gradio presentation notes.docx
@@ -2,6 +2,20 @@
 <file path=word/document.xml><?xml version="1.0" encoding="utf-8"?>
 <w:document xmlns:wpc="http://schemas.microsoft.com/office/word/2010/wordprocessingCanvas" xmlns:cx="http://schemas.microsoft.com/office/drawing/2014/chartex" xmlns:cx1="http://schemas.microsoft.com/office/drawing/2015/9/8/chartex" xmlns:cx2="http://schemas.microsoft.com/office/drawing/2015/10/21/chartex" xmlns:cx3="http://schemas.microsoft.com/office/drawing/2016/5/9/chartex" xmlns:cx4="http://schemas.microsoft.com/office/drawing/2016/5/10/chartex" xmlns:cx5="http://schemas.microsoft.com/office/drawing/2016/5/11/chartex" xmlns:cx6="http://schemas.microsoft.com/office/drawing/2016/5/12/chartex" xmlns:cx7="http://schemas.microsoft.com/office/drawing/2016/5/13/chartex" xmlns:cx8="http://schemas.microsoft.com/office/drawing/2016/5/14/chartex" xmlns:mc="http://schemas.openxmlformats.org/markup-compatibility/2006" xmlns:aink="http://schemas.microsoft.com/office/drawing/2016/ink" xmlns:am3d="http://schemas.microsoft.com/office/drawing/2017/model3d" xmlns:o="urn:schemas-microsoft-com:office:office" xmlns:oel="http://schemas.microsoft.com/office/2019/extlst" xmlns:r="http://schemas.openxmlformats.org/officeDocument/2006/relationships" xmlns:m="http://schemas.openxmlformats.org/officeDocument/2006/math" xmlns:v="urn:schemas-microsoft-com:vml" xmlns:wp14="http://schemas.microsoft.com/office/word/2010/wordprocessingDrawing" xmlns:wp="http://schemas.openxmlformats.org/drawingml/2006/wordprocessingDrawing" xmlns:w10="urn:schemas-microsoft-com:office:word" xmlns:w="http://schemas.openxmlformats.org/wordprocessingml/2006/main" xmlns:w14="http://schemas.microsoft.com/office/word/2010/wordml" xmlns:w15="http://schemas.microsoft.com/office/word/2012/wordml" xmlns:w16cex="http://schemas.microsoft.com/office/word/2018/wordml/cex" xmlns:w16cid="http://schemas.microsoft.com/office/word/2016/wordml/cid" xmlns:w16="http://schemas.microsoft.com/office/word/2018/wordml" xmlns:w16du="http://schemas.microsoft.com/office/word/2023/wordml/word16du" xmlns:w16sdtdh="http://schemas.microsoft.com/office/word/2020/wordml/sdtdatahash" xmlns:w16se="http://schemas.microsoft.com/office/word/2015/wordml/symex" xmlns:wpg="http://schemas.microsoft.com/office/word/2010/wordprocessingGroup" xmlns:wpi="http://schemas.microsoft.com/office/word/2010/wordprocessingInk" xmlns:wne="http://schemas.microsoft.com/office/word/2006/wordml" xmlns:wps="http://schemas.microsoft.com/office/word/2010/wordprocessingShape" mc:Ignorable="w14 w15 w16se w16cid w16 w16cex w16sdtdh w16du wp14">
   <w:body>
+    <w:p>
+      <w:pPr>
+        <w:ind w:left="720" w:hanging="360"/>
+        <w:rPr>
+          <w:u w:val="single"/>
+        </w:rPr>
+      </w:pPr>
+      <w:r>
+        <w:rPr>
+          <w:u w:val="single"/>
+        </w:rPr>
+        <w:t>Bullet points for presentation:</w:t>
+      </w:r>
+    </w:p>
     <w:p>
       <w:pPr>
         <w:pStyle w:val="ListParagraph"/>
@@ -11,15 +25,7 @@
         </w:numPr>
       </w:pPr>
       <w:r>
-        <w:t xml:space="preserve">Machine learning prediction model loaded into </w:t>
-      </w:r>
-      <w:proofErr w:type="spellStart"/>
-      <w:r>
-        <w:t>Gradio</w:t>
-      </w:r>
-      <w:proofErr w:type="spellEnd"/>
-      <w:r>
-        <w:t xml:space="preserve"> – created user-friendly interface that makes interactive predictions</w:t>
+        <w:t>Machine learning prediction model loaded into Gradio – created user-friendly interface that makes interactive predictions</w:t>
       </w:r>
     </w:p>
     <w:p>
@@ -34,15 +40,7 @@
         <w:t xml:space="preserve">Python code uploaded model using </w:t>
       </w:r>
       <w:r>
-        <w:t>HDF5 (</w:t>
-      </w:r>
-      <w:proofErr w:type="spellStart"/>
-      <w:r>
-        <w:t>Hierachical</w:t>
-      </w:r>
-      <w:proofErr w:type="spellEnd"/>
-      <w:r>
-        <w:t xml:space="preserve"> Data Format version 5)</w:t>
+        <w:t>HDF5 (Hierachical Data Format version 5)</w:t>
       </w:r>
       <w:r>
         <w:t xml:space="preserve"> - c</w:t>
@@ -63,13 +61,8 @@
         </w:numPr>
       </w:pPr>
       <w:r>
-        <w:t xml:space="preserve">Built interactivity with </w:t>
-      </w:r>
-      <w:proofErr w:type="spellStart"/>
-      <w:r>
-        <w:t>Gradio</w:t>
-      </w:r>
-      <w:proofErr w:type="spellEnd"/>
+        <w:t>Built interactivity with Gradio</w:t>
+      </w:r>
       <w:r>
         <w:t xml:space="preserve"> – based on user input, model makes prediction and displays confidence level</w:t>
       </w:r>
@@ -99,6 +92,292 @@
       </w:pPr>
       <w:r>
         <w:t>Hosted permanently via HuggingFace.co/Spaces</w:t>
+      </w:r>
+    </w:p>
+    <w:p/>
+    <w:p>
+      <w:pPr>
+        <w:rPr>
+          <w:u w:val="single"/>
+        </w:rPr>
+      </w:pPr>
+      <w:r>
+        <w:rPr>
+          <w:u w:val="single"/>
+        </w:rPr>
+        <w:t>Summary for ReadMe</w:t>
+      </w:r>
+      <w:r>
+        <w:rPr>
+          <w:u w:val="single"/>
+        </w:rPr>
+        <w:t>:</w:t>
+      </w:r>
+    </w:p>
+    <w:p>
+      <w:r>
+        <w:t>Using the machine learning model trained by Daniel, the .h5 file was downloaded and then integrated into a Gradio environment. The purpose of the Gradio app is to provide an engaging, interactive experience for users to enter details and see the model make a prediction on whether they are at risk of developing a sleep disorder or not.</w:t>
+      </w:r>
+    </w:p>
+    <w:p>
+      <w:pPr>
+        <w:rPr>
+          <w:b/>
+          <w:bCs/>
+        </w:rPr>
+      </w:pPr>
+      <w:r>
+        <w:rPr>
+          <w:b/>
+          <w:bCs/>
+        </w:rPr>
+        <w:t>Key Features:</w:t>
+      </w:r>
+    </w:p>
+    <w:p>
+      <w:pPr>
+        <w:pStyle w:val="ListParagraph"/>
+        <w:numPr>
+          <w:ilvl w:val="0"/>
+          <w:numId w:val="2"/>
+        </w:numPr>
+        <w:rPr>
+          <w:b/>
+          <w:bCs/>
+        </w:rPr>
+      </w:pPr>
+      <w:r>
+        <w:rPr>
+          <w:b/>
+          <w:bCs/>
+        </w:rPr>
+        <w:t xml:space="preserve">Function 1: </w:t>
+      </w:r>
+      <w:r>
+        <w:t>Accepts a user’s name input and greets them upon clicking the submit button</w:t>
+      </w:r>
+    </w:p>
+    <w:p>
+      <w:pPr>
+        <w:pStyle w:val="ListParagraph"/>
+        <w:numPr>
+          <w:ilvl w:val="0"/>
+          <w:numId w:val="2"/>
+        </w:numPr>
+        <w:rPr>
+          <w:b/>
+          <w:bCs/>
+        </w:rPr>
+      </w:pPr>
+      <w:r>
+        <w:rPr>
+          <w:b/>
+          <w:bCs/>
+        </w:rPr>
+        <w:t xml:space="preserve">Function 2: </w:t>
+      </w:r>
+      <w:r>
+        <w:t>Recording user’s data and using values to make a prediction about the likelihood of developing a sleep disorder</w:t>
+      </w:r>
+    </w:p>
+    <w:p>
+      <w:pPr>
+        <w:pStyle w:val="ListParagraph"/>
+        <w:numPr>
+          <w:ilvl w:val="0"/>
+          <w:numId w:val="2"/>
+        </w:numPr>
+        <w:rPr>
+          <w:b/>
+          <w:bCs/>
+        </w:rPr>
+      </w:pPr>
+      <w:r>
+        <w:rPr>
+          <w:b/>
+          <w:bCs/>
+        </w:rPr>
+        <w:t>Function 3:</w:t>
+      </w:r>
+      <w:r>
+        <w:t xml:space="preserve"> Displays a message tailored to the result – conditional response based on result</w:t>
+      </w:r>
+    </w:p>
+    <w:p>
+      <w:pPr>
+        <w:rPr>
+          <w:b/>
+          <w:bCs/>
+        </w:rPr>
+      </w:pPr>
+      <w:r>
+        <w:rPr>
+          <w:b/>
+          <w:bCs/>
+        </w:rPr>
+        <w:t>Dependencies Used:</w:t>
+      </w:r>
+    </w:p>
+    <w:p>
+      <w:pPr>
+        <w:pStyle w:val="ListParagraph"/>
+        <w:numPr>
+          <w:ilvl w:val="0"/>
+          <w:numId w:val="3"/>
+        </w:numPr>
+        <w:rPr>
+          <w:b/>
+          <w:bCs/>
+        </w:rPr>
+      </w:pPr>
+      <w:r>
+        <w:t>TensorFlow</w:t>
+      </w:r>
+    </w:p>
+    <w:p>
+      <w:pPr>
+        <w:pStyle w:val="ListParagraph"/>
+        <w:numPr>
+          <w:ilvl w:val="0"/>
+          <w:numId w:val="3"/>
+        </w:numPr>
+        <w:rPr>
+          <w:b/>
+          <w:bCs/>
+        </w:rPr>
+      </w:pPr>
+      <w:r>
+        <w:t>Numpy</w:t>
+      </w:r>
+    </w:p>
+    <w:p>
+      <w:pPr>
+        <w:pStyle w:val="ListParagraph"/>
+        <w:numPr>
+          <w:ilvl w:val="0"/>
+          <w:numId w:val="3"/>
+        </w:numPr>
+        <w:rPr>
+          <w:b/>
+          <w:bCs/>
+        </w:rPr>
+      </w:pPr>
+      <w:r>
+        <w:t>Gradio</w:t>
+      </w:r>
+    </w:p>
+    <w:p>
+      <w:pPr>
+        <w:rPr>
+          <w:b/>
+          <w:bCs/>
+        </w:rPr>
+      </w:pPr>
+      <w:r>
+        <w:rPr>
+          <w:b/>
+          <w:bCs/>
+        </w:rPr>
+        <w:t>Elements Included in App:</w:t>
+      </w:r>
+    </w:p>
+    <w:p>
+      <w:pPr>
+        <w:pStyle w:val="ListParagraph"/>
+        <w:numPr>
+          <w:ilvl w:val="0"/>
+          <w:numId w:val="4"/>
+        </w:numPr>
+        <w:rPr>
+          <w:b/>
+          <w:bCs/>
+        </w:rPr>
+      </w:pPr>
+      <w:r>
+        <w:t>Gradio reactive interface format utilizing block structure</w:t>
+      </w:r>
+    </w:p>
+    <w:p>
+      <w:pPr>
+        <w:pStyle w:val="ListParagraph"/>
+        <w:numPr>
+          <w:ilvl w:val="0"/>
+          <w:numId w:val="4"/>
+        </w:numPr>
+        <w:rPr>
+          <w:b/>
+          <w:bCs/>
+        </w:rPr>
+      </w:pPr>
+      <w:r>
+        <w:t>JavaScript animation</w:t>
+      </w:r>
+    </w:p>
+    <w:p>
+      <w:pPr>
+        <w:pStyle w:val="ListParagraph"/>
+        <w:numPr>
+          <w:ilvl w:val="0"/>
+          <w:numId w:val="4"/>
+        </w:numPr>
+        <w:rPr>
+          <w:b/>
+          <w:bCs/>
+        </w:rPr>
+      </w:pPr>
+      <w:r>
+        <w:t>Predictive Machine Learning model</w:t>
+      </w:r>
+    </w:p>
+    <w:p>
+      <w:pPr>
+        <w:pStyle w:val="ListParagraph"/>
+        <w:numPr>
+          <w:ilvl w:val="0"/>
+          <w:numId w:val="4"/>
+        </w:numPr>
+        <w:rPr>
+          <w:b/>
+          <w:bCs/>
+        </w:rPr>
+      </w:pPr>
+      <w:r>
+        <w:t>Integrated Markdown and HTML code for styling purposes</w:t>
+      </w:r>
+    </w:p>
+    <w:p>
+      <w:pPr>
+        <w:rPr>
+          <w:b/>
+          <w:bCs/>
+        </w:rPr>
+      </w:pPr>
+      <w:r>
+        <w:rPr>
+          <w:b/>
+          <w:bCs/>
+        </w:rPr>
+        <w:t>Deployment:</w:t>
+      </w:r>
+    </w:p>
+    <w:p>
+      <w:pPr>
+        <w:pStyle w:val="ListParagraph"/>
+        <w:numPr>
+          <w:ilvl w:val="0"/>
+          <w:numId w:val="5"/>
+        </w:numPr>
+      </w:pPr>
+      <w:r>
+        <w:t xml:space="preserve">Hosted permanently on HuggingFace.co Spaces at the following link: </w:t>
+      </w:r>
+      <w:r>
+        <w:t>https://huggingface.co/spaces/BDTurquoise/Sleep_Disorder_App</w:t>
+      </w:r>
+    </w:p>
+    <w:p>
+      <w:r>
+        <w:t>A disclaimer was used to guard against people mistaking the entertainment/educational value that the app provides for medical advice. All elements and data used in the app were cited according to normal standards. Permanent hosting was then created using the Hugging Faces Spaces site.</w:t>
       </w:r>
     </w:p>
     <w:sectPr>
@@ -114,6 +393,119 @@
 <file path=word/numbering.xml><?xml version="1.0" encoding="utf-8"?>
 <w:numbering xmlns:wpc="http://schemas.microsoft.com/office/word/2010/wordprocessingCanvas" xmlns:cx="http://schemas.microsoft.com/office/drawing/2014/chartex" xmlns:cx1="http://schemas.microsoft.com/office/drawing/2015/9/8/chartex" xmlns:cx2="http://schemas.microsoft.com/office/drawing/2015/10/21/chartex" xmlns:cx3="http://schemas.microsoft.com/office/drawing/2016/5/9/chartex" xmlns:cx4="http://schemas.microsoft.com/office/drawing/2016/5/10/chartex" xmlns:cx5="http://schemas.microsoft.com/office/drawing/2016/5/11/chartex" xmlns:cx6="http://schemas.microsoft.com/office/drawing/2016/5/12/chartex" xmlns:cx7="http://schemas.microsoft.com/office/drawing/2016/5/13/chartex" xmlns:cx8="http://schemas.microsoft.com/office/drawing/2016/5/14/chartex" xmlns:mc="http://schemas.openxmlformats.org/markup-compatibility/2006" xmlns:aink="http://schemas.microsoft.com/office/drawing/2016/ink" xmlns:am3d="http://schemas.microsoft.com/office/drawing/2017/model3d" xmlns:o="urn:schemas-microsoft-com:office:office" xmlns:oel="http://schemas.microsoft.com/office/2019/extlst" xmlns:r="http://schemas.openxmlformats.org/officeDocument/2006/relationships" xmlns:m="http://schemas.openxmlformats.org/officeDocument/2006/math" xmlns:v="urn:schemas-microsoft-com:vml" xmlns:wp14="http://schemas.microsoft.com/office/word/2010/wordprocessingDrawing" xmlns:wp="http://schemas.openxmlformats.org/drawingml/2006/wordprocessingDrawing" xmlns:w10="urn:schemas-microsoft-com:office:word" xmlns:w="http://schemas.openxmlformats.org/wordprocessingml/2006/main" xmlns:w14="http://schemas.microsoft.com/office/word/2010/wordml" xmlns:w15="http://schemas.microsoft.com/office/word/2012/wordml" xmlns:w16cex="http://schemas.microsoft.com/office/word/2018/wordml/cex" xmlns:w16cid="http://schemas.microsoft.com/office/word/2016/wordml/cid" xmlns:w16="http://schemas.microsoft.com/office/word/2018/wordml" xmlns:w16du="http://schemas.microsoft.com/office/word/2023/wordml/word16du" xmlns:w16sdtdh="http://schemas.microsoft.com/office/word/2020/wordml/sdtdatahash" xmlns:w16se="http://schemas.microsoft.com/office/word/2015/wordml/symex" xmlns:wpg="http://schemas.microsoft.com/office/word/2010/wordprocessingGroup" xmlns:wpi="http://schemas.microsoft.com/office/word/2010/wordprocessingInk" xmlns:wne="http://schemas.microsoft.com/office/word/2006/wordml" xmlns:wps="http://schemas.microsoft.com/office/word/2010/wordprocessingShape" mc:Ignorable="w14 w15 w16se w16cid w16 w16cex w16sdtdh w16du wp14">
   <w:abstractNum w:abstractNumId="0" w15:restartNumberingAfterBreak="0">
+    <w:nsid w:val="18ED6020"/>
+    <w:multiLevelType w:val="hybridMultilevel"/>
+    <w:tmpl w:val="DE1424FC"/>
+    <w:lvl w:ilvl="0" w:tplc="0C090001">
+      <w:start w:val="1"/>
+      <w:numFmt w:val="bullet"/>
+      <w:lvlText w:val=""/>
+      <w:lvlJc w:val="left"/>
+      <w:pPr>
+        <w:ind w:left="720" w:hanging="360"/>
+      </w:pPr>
+      <w:rPr>
+        <w:rFonts w:ascii="Symbol" w:hAnsi="Symbol" w:hint="default"/>
+      </w:rPr>
+    </w:lvl>
+    <w:lvl w:ilvl="1" w:tplc="0C090003" w:tentative="1">
+      <w:start w:val="1"/>
+      <w:numFmt w:val="bullet"/>
+      <w:lvlText w:val="o"/>
+      <w:lvlJc w:val="left"/>
+      <w:pPr>
+        <w:ind w:left="1440" w:hanging="360"/>
+      </w:pPr>
+      <w:rPr>
+        <w:rFonts w:ascii="Courier New" w:hAnsi="Courier New" w:cs="Courier New" w:hint="default"/>
+      </w:rPr>
+    </w:lvl>
+    <w:lvl w:ilvl="2" w:tplc="0C090005" w:tentative="1">
+      <w:start w:val="1"/>
+      <w:numFmt w:val="bullet"/>
+      <w:lvlText w:val=""/>
+      <w:lvlJc w:val="left"/>
+      <w:pPr>
+        <w:ind w:left="2160" w:hanging="360"/>
+      </w:pPr>
+      <w:rPr>
+        <w:rFonts w:ascii="Wingdings" w:hAnsi="Wingdings" w:hint="default"/>
+      </w:rPr>
+    </w:lvl>
+    <w:lvl w:ilvl="3" w:tplc="0C090001" w:tentative="1">
+      <w:start w:val="1"/>
+      <w:numFmt w:val="bullet"/>
+      <w:lvlText w:val=""/>
+      <w:lvlJc w:val="left"/>
+      <w:pPr>
+        <w:ind w:left="2880" w:hanging="360"/>
+      </w:pPr>
+      <w:rPr>
+        <w:rFonts w:ascii="Symbol" w:hAnsi="Symbol" w:hint="default"/>
+      </w:rPr>
+    </w:lvl>
+    <w:lvl w:ilvl="4" w:tplc="0C090003" w:tentative="1">
+      <w:start w:val="1"/>
+      <w:numFmt w:val="bullet"/>
+      <w:lvlText w:val="o"/>
+      <w:lvlJc w:val="left"/>
+      <w:pPr>
+        <w:ind w:left="3600" w:hanging="360"/>
+      </w:pPr>
+      <w:rPr>
+        <w:rFonts w:ascii="Courier New" w:hAnsi="Courier New" w:cs="Courier New" w:hint="default"/>
+      </w:rPr>
+    </w:lvl>
+    <w:lvl w:ilvl="5" w:tplc="0C090005" w:tentative="1">
+      <w:start w:val="1"/>
+      <w:numFmt w:val="bullet"/>
+      <w:lvlText w:val=""/>
+      <w:lvlJc w:val="left"/>
+      <w:pPr>
+        <w:ind w:left="4320" w:hanging="360"/>
+      </w:pPr>
+      <w:rPr>
+        <w:rFonts w:ascii="Wingdings" w:hAnsi="Wingdings" w:hint="default"/>
+      </w:rPr>
+    </w:lvl>
+    <w:lvl w:ilvl="6" w:tplc="0C090001" w:tentative="1">
+      <w:start w:val="1"/>
+      <w:numFmt w:val="bullet"/>
+      <w:lvlText w:val=""/>
+      <w:lvlJc w:val="left"/>
+      <w:pPr>
+        <w:ind w:left="5040" w:hanging="360"/>
+      </w:pPr>
+      <w:rPr>
+        <w:rFonts w:ascii="Symbol" w:hAnsi="Symbol" w:hint="default"/>
+      </w:rPr>
+    </w:lvl>
+    <w:lvl w:ilvl="7" w:tplc="0C090003" w:tentative="1">
+      <w:start w:val="1"/>
+      <w:numFmt w:val="bullet"/>
+      <w:lvlText w:val="o"/>
+      <w:lvlJc w:val="left"/>
+      <w:pPr>
+        <w:ind w:left="5760" w:hanging="360"/>
+      </w:pPr>
+      <w:rPr>
+        <w:rFonts w:ascii="Courier New" w:hAnsi="Courier New" w:cs="Courier New" w:hint="default"/>
+      </w:rPr>
+    </w:lvl>
+    <w:lvl w:ilvl="8" w:tplc="0C090005" w:tentative="1">
+      <w:start w:val="1"/>
+      <w:numFmt w:val="bullet"/>
+      <w:lvlText w:val=""/>
+      <w:lvlJc w:val="left"/>
+      <w:pPr>
+        <w:ind w:left="6480" w:hanging="360"/>
+      </w:pPr>
+      <w:rPr>
+        <w:rFonts w:ascii="Wingdings" w:hAnsi="Wingdings" w:hint="default"/>
+      </w:rPr>
+    </w:lvl>
+  </w:abstractNum>
+  <w:abstractNum w:abstractNumId="1" w15:restartNumberingAfterBreak="0">
     <w:nsid w:val="38F5405D"/>
     <w:multiLevelType w:val="hybridMultilevel"/>
     <w:tmpl w:val="DCF0A73C"/>
@@ -226,8 +618,359 @@
       </w:rPr>
     </w:lvl>
   </w:abstractNum>
+  <w:abstractNum w:abstractNumId="2" w15:restartNumberingAfterBreak="0">
+    <w:nsid w:val="5FB14EE8"/>
+    <w:multiLevelType w:val="hybridMultilevel"/>
+    <w:tmpl w:val="D89EA044"/>
+    <w:lvl w:ilvl="0" w:tplc="0C090001">
+      <w:start w:val="1"/>
+      <w:numFmt w:val="bullet"/>
+      <w:lvlText w:val=""/>
+      <w:lvlJc w:val="left"/>
+      <w:pPr>
+        <w:ind w:left="720" w:hanging="360"/>
+      </w:pPr>
+      <w:rPr>
+        <w:rFonts w:ascii="Symbol" w:hAnsi="Symbol" w:hint="default"/>
+      </w:rPr>
+    </w:lvl>
+    <w:lvl w:ilvl="1" w:tplc="0C090003" w:tentative="1">
+      <w:start w:val="1"/>
+      <w:numFmt w:val="bullet"/>
+      <w:lvlText w:val="o"/>
+      <w:lvlJc w:val="left"/>
+      <w:pPr>
+        <w:ind w:left="1440" w:hanging="360"/>
+      </w:pPr>
+      <w:rPr>
+        <w:rFonts w:ascii="Courier New" w:hAnsi="Courier New" w:cs="Courier New" w:hint="default"/>
+      </w:rPr>
+    </w:lvl>
+    <w:lvl w:ilvl="2" w:tplc="0C090005" w:tentative="1">
+      <w:start w:val="1"/>
+      <w:numFmt w:val="bullet"/>
+      <w:lvlText w:val=""/>
+      <w:lvlJc w:val="left"/>
+      <w:pPr>
+        <w:ind w:left="2160" w:hanging="360"/>
+      </w:pPr>
+      <w:rPr>
+        <w:rFonts w:ascii="Wingdings" w:hAnsi="Wingdings" w:hint="default"/>
+      </w:rPr>
+    </w:lvl>
+    <w:lvl w:ilvl="3" w:tplc="0C090001" w:tentative="1">
+      <w:start w:val="1"/>
+      <w:numFmt w:val="bullet"/>
+      <w:lvlText w:val=""/>
+      <w:lvlJc w:val="left"/>
+      <w:pPr>
+        <w:ind w:left="2880" w:hanging="360"/>
+      </w:pPr>
+      <w:rPr>
+        <w:rFonts w:ascii="Symbol" w:hAnsi="Symbol" w:hint="default"/>
+      </w:rPr>
+    </w:lvl>
+    <w:lvl w:ilvl="4" w:tplc="0C090003" w:tentative="1">
+      <w:start w:val="1"/>
+      <w:numFmt w:val="bullet"/>
+      <w:lvlText w:val="o"/>
+      <w:lvlJc w:val="left"/>
+      <w:pPr>
+        <w:ind w:left="3600" w:hanging="360"/>
+      </w:pPr>
+      <w:rPr>
+        <w:rFonts w:ascii="Courier New" w:hAnsi="Courier New" w:cs="Courier New" w:hint="default"/>
+      </w:rPr>
+    </w:lvl>
+    <w:lvl w:ilvl="5" w:tplc="0C090005" w:tentative="1">
+      <w:start w:val="1"/>
+      <w:numFmt w:val="bullet"/>
+      <w:lvlText w:val=""/>
+      <w:lvlJc w:val="left"/>
+      <w:pPr>
+        <w:ind w:left="4320" w:hanging="360"/>
+      </w:pPr>
+      <w:rPr>
+        <w:rFonts w:ascii="Wingdings" w:hAnsi="Wingdings" w:hint="default"/>
+      </w:rPr>
+    </w:lvl>
+    <w:lvl w:ilvl="6" w:tplc="0C090001" w:tentative="1">
+      <w:start w:val="1"/>
+      <w:numFmt w:val="bullet"/>
+      <w:lvlText w:val=""/>
+      <w:lvlJc w:val="left"/>
+      <w:pPr>
+        <w:ind w:left="5040" w:hanging="360"/>
+      </w:pPr>
+      <w:rPr>
+        <w:rFonts w:ascii="Symbol" w:hAnsi="Symbol" w:hint="default"/>
+      </w:rPr>
+    </w:lvl>
+    <w:lvl w:ilvl="7" w:tplc="0C090003" w:tentative="1">
+      <w:start w:val="1"/>
+      <w:numFmt w:val="bullet"/>
+      <w:lvlText w:val="o"/>
+      <w:lvlJc w:val="left"/>
+      <w:pPr>
+        <w:ind w:left="5760" w:hanging="360"/>
+      </w:pPr>
+      <w:rPr>
+        <w:rFonts w:ascii="Courier New" w:hAnsi="Courier New" w:cs="Courier New" w:hint="default"/>
+      </w:rPr>
+    </w:lvl>
+    <w:lvl w:ilvl="8" w:tplc="0C090005" w:tentative="1">
+      <w:start w:val="1"/>
+      <w:numFmt w:val="bullet"/>
+      <w:lvlText w:val=""/>
+      <w:lvlJc w:val="left"/>
+      <w:pPr>
+        <w:ind w:left="6480" w:hanging="360"/>
+      </w:pPr>
+      <w:rPr>
+        <w:rFonts w:ascii="Wingdings" w:hAnsi="Wingdings" w:hint="default"/>
+      </w:rPr>
+    </w:lvl>
+  </w:abstractNum>
+  <w:abstractNum w:abstractNumId="3" w15:restartNumberingAfterBreak="0">
+    <w:nsid w:val="64475348"/>
+    <w:multiLevelType w:val="hybridMultilevel"/>
+    <w:tmpl w:val="84F2D99C"/>
+    <w:lvl w:ilvl="0" w:tplc="0C090001">
+      <w:start w:val="1"/>
+      <w:numFmt w:val="bullet"/>
+      <w:lvlText w:val=""/>
+      <w:lvlJc w:val="left"/>
+      <w:pPr>
+        <w:ind w:left="720" w:hanging="360"/>
+      </w:pPr>
+      <w:rPr>
+        <w:rFonts w:ascii="Symbol" w:hAnsi="Symbol" w:hint="default"/>
+      </w:rPr>
+    </w:lvl>
+    <w:lvl w:ilvl="1" w:tplc="0C090003" w:tentative="1">
+      <w:start w:val="1"/>
+      <w:numFmt w:val="bullet"/>
+      <w:lvlText w:val="o"/>
+      <w:lvlJc w:val="left"/>
+      <w:pPr>
+        <w:ind w:left="1440" w:hanging="360"/>
+      </w:pPr>
+      <w:rPr>
+        <w:rFonts w:ascii="Courier New" w:hAnsi="Courier New" w:cs="Courier New" w:hint="default"/>
+      </w:rPr>
+    </w:lvl>
+    <w:lvl w:ilvl="2" w:tplc="0C090005" w:tentative="1">
+      <w:start w:val="1"/>
+      <w:numFmt w:val="bullet"/>
+      <w:lvlText w:val=""/>
+      <w:lvlJc w:val="left"/>
+      <w:pPr>
+        <w:ind w:left="2160" w:hanging="360"/>
+      </w:pPr>
+      <w:rPr>
+        <w:rFonts w:ascii="Wingdings" w:hAnsi="Wingdings" w:hint="default"/>
+      </w:rPr>
+    </w:lvl>
+    <w:lvl w:ilvl="3" w:tplc="0C090001" w:tentative="1">
+      <w:start w:val="1"/>
+      <w:numFmt w:val="bullet"/>
+      <w:lvlText w:val=""/>
+      <w:lvlJc w:val="left"/>
+      <w:pPr>
+        <w:ind w:left="2880" w:hanging="360"/>
+      </w:pPr>
+      <w:rPr>
+        <w:rFonts w:ascii="Symbol" w:hAnsi="Symbol" w:hint="default"/>
+      </w:rPr>
+    </w:lvl>
+    <w:lvl w:ilvl="4" w:tplc="0C090003" w:tentative="1">
+      <w:start w:val="1"/>
+      <w:numFmt w:val="bullet"/>
+      <w:lvlText w:val="o"/>
+      <w:lvlJc w:val="left"/>
+      <w:pPr>
+        <w:ind w:left="3600" w:hanging="360"/>
+      </w:pPr>
+      <w:rPr>
+        <w:rFonts w:ascii="Courier New" w:hAnsi="Courier New" w:cs="Courier New" w:hint="default"/>
+      </w:rPr>
+    </w:lvl>
+    <w:lvl w:ilvl="5" w:tplc="0C090005" w:tentative="1">
+      <w:start w:val="1"/>
+      <w:numFmt w:val="bullet"/>
+      <w:lvlText w:val=""/>
+      <w:lvlJc w:val="left"/>
+      <w:pPr>
+        <w:ind w:left="4320" w:hanging="360"/>
+      </w:pPr>
+      <w:rPr>
+        <w:rFonts w:ascii="Wingdings" w:hAnsi="Wingdings" w:hint="default"/>
+      </w:rPr>
+    </w:lvl>
+    <w:lvl w:ilvl="6" w:tplc="0C090001" w:tentative="1">
+      <w:start w:val="1"/>
+      <w:numFmt w:val="bullet"/>
+      <w:lvlText w:val=""/>
+      <w:lvlJc w:val="left"/>
+      <w:pPr>
+        <w:ind w:left="5040" w:hanging="360"/>
+      </w:pPr>
+      <w:rPr>
+        <w:rFonts w:ascii="Symbol" w:hAnsi="Symbol" w:hint="default"/>
+      </w:rPr>
+    </w:lvl>
+    <w:lvl w:ilvl="7" w:tplc="0C090003" w:tentative="1">
+      <w:start w:val="1"/>
+      <w:numFmt w:val="bullet"/>
+      <w:lvlText w:val="o"/>
+      <w:lvlJc w:val="left"/>
+      <w:pPr>
+        <w:ind w:left="5760" w:hanging="360"/>
+      </w:pPr>
+      <w:rPr>
+        <w:rFonts w:ascii="Courier New" w:hAnsi="Courier New" w:cs="Courier New" w:hint="default"/>
+      </w:rPr>
+    </w:lvl>
+    <w:lvl w:ilvl="8" w:tplc="0C090005" w:tentative="1">
+      <w:start w:val="1"/>
+      <w:numFmt w:val="bullet"/>
+      <w:lvlText w:val=""/>
+      <w:lvlJc w:val="left"/>
+      <w:pPr>
+        <w:ind w:left="6480" w:hanging="360"/>
+      </w:pPr>
+      <w:rPr>
+        <w:rFonts w:ascii="Wingdings" w:hAnsi="Wingdings" w:hint="default"/>
+      </w:rPr>
+    </w:lvl>
+  </w:abstractNum>
+  <w:abstractNum w:abstractNumId="4" w15:restartNumberingAfterBreak="0">
+    <w:nsid w:val="6F6002E0"/>
+    <w:multiLevelType w:val="hybridMultilevel"/>
+    <w:tmpl w:val="1506F204"/>
+    <w:lvl w:ilvl="0" w:tplc="0C090001">
+      <w:start w:val="1"/>
+      <w:numFmt w:val="bullet"/>
+      <w:lvlText w:val=""/>
+      <w:lvlJc w:val="left"/>
+      <w:pPr>
+        <w:ind w:left="720" w:hanging="360"/>
+      </w:pPr>
+      <w:rPr>
+        <w:rFonts w:ascii="Symbol" w:hAnsi="Symbol" w:hint="default"/>
+      </w:rPr>
+    </w:lvl>
+    <w:lvl w:ilvl="1" w:tplc="0C090003" w:tentative="1">
+      <w:start w:val="1"/>
+      <w:numFmt w:val="bullet"/>
+      <w:lvlText w:val="o"/>
+      <w:lvlJc w:val="left"/>
+      <w:pPr>
+        <w:ind w:left="1440" w:hanging="360"/>
+      </w:pPr>
+      <w:rPr>
+        <w:rFonts w:ascii="Courier New" w:hAnsi="Courier New" w:cs="Courier New" w:hint="default"/>
+      </w:rPr>
+    </w:lvl>
+    <w:lvl w:ilvl="2" w:tplc="0C090005" w:tentative="1">
+      <w:start w:val="1"/>
+      <w:numFmt w:val="bullet"/>
+      <w:lvlText w:val=""/>
+      <w:lvlJc w:val="left"/>
+      <w:pPr>
+        <w:ind w:left="2160" w:hanging="360"/>
+      </w:pPr>
+      <w:rPr>
+        <w:rFonts w:ascii="Wingdings" w:hAnsi="Wingdings" w:hint="default"/>
+      </w:rPr>
+    </w:lvl>
+    <w:lvl w:ilvl="3" w:tplc="0C090001" w:tentative="1">
+      <w:start w:val="1"/>
+      <w:numFmt w:val="bullet"/>
+      <w:lvlText w:val=""/>
+      <w:lvlJc w:val="left"/>
+      <w:pPr>
+        <w:ind w:left="2880" w:hanging="360"/>
+      </w:pPr>
+      <w:rPr>
+        <w:rFonts w:ascii="Symbol" w:hAnsi="Symbol" w:hint="default"/>
+      </w:rPr>
+    </w:lvl>
+    <w:lvl w:ilvl="4" w:tplc="0C090003" w:tentative="1">
+      <w:start w:val="1"/>
+      <w:numFmt w:val="bullet"/>
+      <w:lvlText w:val="o"/>
+      <w:lvlJc w:val="left"/>
+      <w:pPr>
+        <w:ind w:left="3600" w:hanging="360"/>
+      </w:pPr>
+      <w:rPr>
+        <w:rFonts w:ascii="Courier New" w:hAnsi="Courier New" w:cs="Courier New" w:hint="default"/>
+      </w:rPr>
+    </w:lvl>
+    <w:lvl w:ilvl="5" w:tplc="0C090005" w:tentative="1">
+      <w:start w:val="1"/>
+      <w:numFmt w:val="bullet"/>
+      <w:lvlText w:val=""/>
+      <w:lvlJc w:val="left"/>
+      <w:pPr>
+        <w:ind w:left="4320" w:hanging="360"/>
+      </w:pPr>
+      <w:rPr>
+        <w:rFonts w:ascii="Wingdings" w:hAnsi="Wingdings" w:hint="default"/>
+      </w:rPr>
+    </w:lvl>
+    <w:lvl w:ilvl="6" w:tplc="0C090001" w:tentative="1">
+      <w:start w:val="1"/>
+      <w:numFmt w:val="bullet"/>
+      <w:lvlText w:val=""/>
+      <w:lvlJc w:val="left"/>
+      <w:pPr>
+        <w:ind w:left="5040" w:hanging="360"/>
+      </w:pPr>
+      <w:rPr>
+        <w:rFonts w:ascii="Symbol" w:hAnsi="Symbol" w:hint="default"/>
+      </w:rPr>
+    </w:lvl>
+    <w:lvl w:ilvl="7" w:tplc="0C090003" w:tentative="1">
+      <w:start w:val="1"/>
+      <w:numFmt w:val="bullet"/>
+      <w:lvlText w:val="o"/>
+      <w:lvlJc w:val="left"/>
+      <w:pPr>
+        <w:ind w:left="5760" w:hanging="360"/>
+      </w:pPr>
+      <w:rPr>
+        <w:rFonts w:ascii="Courier New" w:hAnsi="Courier New" w:cs="Courier New" w:hint="default"/>
+      </w:rPr>
+    </w:lvl>
+    <w:lvl w:ilvl="8" w:tplc="0C090005" w:tentative="1">
+      <w:start w:val="1"/>
+      <w:numFmt w:val="bullet"/>
+      <w:lvlText w:val=""/>
+      <w:lvlJc w:val="left"/>
+      <w:pPr>
+        <w:ind w:left="6480" w:hanging="360"/>
+      </w:pPr>
+      <w:rPr>
+        <w:rFonts w:ascii="Wingdings" w:hAnsi="Wingdings" w:hint="default"/>
+      </w:rPr>
+    </w:lvl>
+  </w:abstractNum>
   <w:num w:numId="1" w16cid:durableId="248085099">
+    <w:abstractNumId w:val="1"/>
+  </w:num>
+  <w:num w:numId="2" w16cid:durableId="1690989938">
+    <w:abstractNumId w:val="4"/>
+  </w:num>
+  <w:num w:numId="3" w16cid:durableId="322858470">
+    <w:abstractNumId w:val="2"/>
+  </w:num>
+  <w:num w:numId="4" w16cid:durableId="219291009">
     <w:abstractNumId w:val="0"/>
+  </w:num>
+  <w:num w:numId="5" w16cid:durableId="978802569">
+    <w:abstractNumId w:val="3"/>
   </w:num>
 </w:numbering>
 </file>

</xml_diff>